<commit_message>
Changed schematic to include the hardware for BNE
</commit_message>
<xml_diff>
--- a/CS401_HW_03_Battista.docx
+++ b/CS401_HW_03_Battista.docx
@@ -13688,7 +13688,7 @@
           <v:shape id="_x0000_i1025" type="#_x0000_t75" style="width:309.5pt;height:229.95pt" o:ole="">
             <v:imagedata r:id="rId12" o:title=""/>
           </v:shape>
-          <o:OLEObject Type="Embed" ProgID="Visio.Drawing.15" ShapeID="_x0000_i1025" DrawAspect="Content" ObjectID="_1613049840" r:id="rId13"/>
+          <o:OLEObject Type="Embed" ProgID="Visio.Drawing.15" ShapeID="_x0000_i1025" DrawAspect="Content" ObjectID="_1613052009" r:id="rId13"/>
         </w:object>
       </w:r>
     </w:p>
@@ -32566,14 +32566,6 @@
           <w:sz w:val="22"/>
         </w:rPr>
       </w:pPr>
-      <w:r>
-        <w:object w:dxaOrig="13198" w:dyaOrig="7351">
-          <v:shape id="_x0000_i1029" type="#_x0000_t75" style="width:654.45pt;height:363.75pt" o:ole="">
-            <v:imagedata r:id="rId24" o:title=""/>
-          </v:shape>
-          <o:OLEObject Type="Embed" ProgID="Unknown" ShapeID="_x0000_i1029" DrawAspect="Content" ObjectID="_1613049841" r:id="rId25"/>
-        </w:object>
-      </w:r>
     </w:p>
     <w:p>
       <w:pPr>
@@ -32601,6 +32593,31 @@
         </w:rPr>
         <w:t>: Single-cycle MIPS processor</w:t>
       </w:r>
+    </w:p>
+    <w:p>
+      <w:pPr>
+        <w:pStyle w:val="Body"/>
+        <w:jc w:val="center"/>
+        <w:rPr>
+          <w:rFonts w:ascii="Calibri" w:hAnsi="Calibri"/>
+          <w:b/>
+          <w:sz w:val="22"/>
+        </w:rPr>
+      </w:pPr>
+      <w:bookmarkStart w:id="0" w:name="_GoBack"/>
+      <w:r>
+        <w:rPr>
+          <w:rFonts w:ascii="Calibri" w:hAnsi="Calibri"/>
+          <w:b/>
+          <w:sz w:val="22"/>
+        </w:rPr>
+        <w:pict>
+          <v:shape id="_x0000_i1035" type="#_x0000_t75" style="width:10in;height:358.95pt">
+            <v:imagedata r:id="rId24" o:title="modifiedSchematic"/>
+          </v:shape>
+        </w:pict>
+      </w:r>
+      <w:bookmarkEnd w:id="0"/>
     </w:p>
     <w:p>
       <w:pPr>
@@ -35409,8 +35426,6 @@
           <w:sz w:val="20"/>
         </w:rPr>
       </w:pPr>
-      <w:bookmarkStart w:id="0" w:name="_GoBack"/>
-      <w:bookmarkEnd w:id="0"/>
       <w:r>
         <w:rPr>
           <w:rFonts w:ascii="Consolas" w:hAnsi="Consolas"/>
@@ -36992,7 +37007,7 @@
       </w:r>
     </w:p>
     <w:sectPr>
-      <w:footerReference w:type="default" r:id="rId26"/>
+      <w:footerReference w:type="default" r:id="rId25"/>
       <w:pgSz w:w="12240" w:h="15840" w:code="1"/>
       <w:pgMar w:top="1440" w:right="1440" w:bottom="1440" w:left="1440" w:header="720" w:footer="720" w:gutter="0"/>
       <w:cols w:space="720"/>
@@ -37312,7 +37327,7 @@
         <w:noProof/>
         <w:snapToGrid w:val="0"/>
       </w:rPr>
-      <w:t>18</w:t>
+      <w:t>20</w:t>
     </w:r>
     <w:r>
       <w:rPr>
@@ -40565,7 +40580,7 @@
 </file>
 
 <file path=customXml/itemProps1.xml><?xml version="1.0" encoding="utf-8"?>
-<ds:datastoreItem xmlns:ds="http://schemas.openxmlformats.org/officeDocument/2006/customXml" ds:itemID="{A2B47ADD-EF7A-4C6B-9B14-B3ADA18C6A8B}">
+<ds:datastoreItem xmlns:ds="http://schemas.openxmlformats.org/officeDocument/2006/customXml" ds:itemID="{37E5EA80-081B-47E5-A473-ABC27475A7CE}">
   <ds:schemaRefs>
     <ds:schemaRef ds:uri="http://schemas.openxmlformats.org/officeDocument/2006/bibliography"/>
   </ds:schemaRefs>

</xml_diff>

<commit_message>
Fix BNE and update memfile_3.dat
BNE did not have an opcode in the main decoder, so added the appropriate
opcode and flag translation

In our memfile_3.dat, the addi instruction to change $5 so it is not
equal to $4 was adding 0, updated it to add 1 as desired.

Added a simulation waveform config file to permit easy inclusion of the
desired parameters.
</commit_message>
<xml_diff>
--- a/CS401_HW_03_Battista.docx
+++ b/CS401_HW_03_Battista.docx
@@ -13685,10 +13685,10 @@
             <v:path o:extrusionok="f" gradientshapeok="t" o:connecttype="rect"/>
             <o:lock v:ext="edit" aspectratio="t"/>
           </v:shapetype>
-          <v:shape id="_x0000_i1025" type="#_x0000_t75" style="width:309.5pt;height:229.95pt" o:ole="">
+          <v:shape id="_x0000_i1025" type="#_x0000_t75" style="width:309.65pt;height:230.15pt" o:ole="">
             <v:imagedata r:id="rId12" o:title=""/>
           </v:shape>
-          <o:OLEObject Type="Embed" ProgID="Visio.Drawing.15" ShapeID="_x0000_i1025" DrawAspect="Content" ObjectID="_1613052009" r:id="rId13"/>
+          <o:OLEObject Type="Embed" ProgID="Visio.Drawing.15" ShapeID="_x0000_i1025" DrawAspect="Content" ObjectID="_1613233236" r:id="rId13"/>
         </w:object>
       </w:r>
     </w:p>
@@ -25350,7 +25350,7 @@
           <w:sz w:val="22"/>
         </w:rPr>
         <w:pict>
-          <v:shape id="_x0000_i1026" type="#_x0000_t75" style="width:503.45pt;height:203.65pt">
+          <v:shape id="_x0000_i1026" type="#_x0000_t75" style="width:503.1pt;height:203.65pt">
             <v:imagedata r:id="rId18" o:title="sim000to060ns"/>
           </v:shape>
         </w:pict>
@@ -25453,7 +25453,7 @@
           <w:sz w:val="22"/>
         </w:rPr>
         <w:pict>
-          <v:shape id="_x0000_i1027" type="#_x0000_t75" style="width:503.45pt;height:178.4pt">
+          <v:shape id="_x0000_i1027" type="#_x0000_t75" style="width:503.55pt;height:178.45pt">
             <v:imagedata r:id="rId19" o:title="sim060to120ns"/>
           </v:shape>
         </w:pict>
@@ -25719,7 +25719,7 @@
           <w:sz w:val="22"/>
         </w:rPr>
         <w:pict>
-          <v:shape id="_x0000_i1028" type="#_x0000_t75" style="width:7in;height:192.35pt">
+          <v:shape id="_x0000_i1028" type="#_x0000_t75" style="width:503.55pt;height:192.6pt">
             <v:imagedata r:id="rId21" o:title="sim120to170ns"/>
           </v:shape>
         </w:pict>
@@ -32604,7 +32604,6 @@
           <w:sz w:val="22"/>
         </w:rPr>
       </w:pPr>
-      <w:bookmarkStart w:id="0" w:name="_GoBack"/>
       <w:r>
         <w:rPr>
           <w:rFonts w:ascii="Calibri" w:hAnsi="Calibri"/>
@@ -32612,12 +32611,11 @@
           <w:sz w:val="22"/>
         </w:rPr>
         <w:pict>
-          <v:shape id="_x0000_i1035" type="#_x0000_t75" style="width:10in;height:358.95pt">
+          <v:shape id="_x0000_i1029" type="#_x0000_t75" style="width:10in;height:359.1pt">
             <v:imagedata r:id="rId24" o:title="modifiedSchematic"/>
           </v:shape>
         </w:pict>
       </w:r>
-      <w:bookmarkEnd w:id="0"/>
     </w:p>
     <w:p>
       <w:pPr>
@@ -35601,6 +35599,152 @@
     <w:p>
       <w:pPr>
         <w:pStyle w:val="Body"/>
+        <w:spacing w:after="0"/>
+        <w:ind w:left="720"/>
+        <w:rPr>
+          <w:rFonts w:ascii="Calibri" w:hAnsi="Calibri"/>
+          <w:sz w:val="22"/>
+        </w:rPr>
+      </w:pPr>
+      <w:r>
+        <w:rPr>
+          <w:rFonts w:ascii="Calibri" w:hAnsi="Calibri"/>
+          <w:sz w:val="22"/>
+        </w:rPr>
+        <w:t>20040001</w:t>
+      </w:r>
+    </w:p>
+    <w:p>
+      <w:pPr>
+        <w:pStyle w:val="Body"/>
+        <w:spacing w:after="0"/>
+        <w:ind w:left="720"/>
+        <w:rPr>
+          <w:rFonts w:ascii="Calibri" w:hAnsi="Calibri"/>
+          <w:sz w:val="22"/>
+        </w:rPr>
+      </w:pPr>
+      <w:r>
+        <w:rPr>
+          <w:rFonts w:ascii="Calibri" w:hAnsi="Calibri"/>
+          <w:sz w:val="22"/>
+        </w:rPr>
+        <w:t>20050001</w:t>
+      </w:r>
+    </w:p>
+    <w:p>
+      <w:pPr>
+        <w:pStyle w:val="Body"/>
+        <w:spacing w:after="0"/>
+        <w:ind w:left="720"/>
+        <w:rPr>
+          <w:rFonts w:ascii="Calibri" w:hAnsi="Calibri"/>
+          <w:sz w:val="22"/>
+        </w:rPr>
+      </w:pPr>
+      <w:r>
+        <w:rPr>
+          <w:rFonts w:ascii="Calibri" w:hAnsi="Calibri"/>
+          <w:sz w:val="22"/>
+        </w:rPr>
+        <w:t>14850005</w:t>
+      </w:r>
+    </w:p>
+    <w:p>
+      <w:pPr>
+        <w:pStyle w:val="Body"/>
+        <w:spacing w:after="0"/>
+        <w:ind w:left="720"/>
+        <w:rPr>
+          <w:rFonts w:ascii="Calibri" w:hAnsi="Calibri"/>
+          <w:sz w:val="22"/>
+        </w:rPr>
+      </w:pPr>
+      <w:r>
+        <w:rPr>
+          <w:rFonts w:ascii="Calibri" w:hAnsi="Calibri"/>
+          <w:sz w:val="22"/>
+        </w:rPr>
+        <w:t>20a50001</w:t>
+      </w:r>
+      <w:bookmarkStart w:id="0" w:name="_GoBack"/>
+      <w:bookmarkEnd w:id="0"/>
+    </w:p>
+    <w:p>
+      <w:pPr>
+        <w:pStyle w:val="Body"/>
+        <w:spacing w:after="0"/>
+        <w:ind w:left="720"/>
+        <w:rPr>
+          <w:rFonts w:ascii="Calibri" w:hAnsi="Calibri"/>
+          <w:sz w:val="22"/>
+        </w:rPr>
+      </w:pPr>
+      <w:r>
+        <w:rPr>
+          <w:rFonts w:ascii="Calibri" w:hAnsi="Calibri"/>
+          <w:sz w:val="22"/>
+        </w:rPr>
+        <w:t>14850001</w:t>
+      </w:r>
+    </w:p>
+    <w:p>
+      <w:pPr>
+        <w:pStyle w:val="Body"/>
+        <w:spacing w:after="0"/>
+        <w:ind w:left="720"/>
+        <w:rPr>
+          <w:rFonts w:ascii="Calibri" w:hAnsi="Calibri"/>
+          <w:sz w:val="22"/>
+        </w:rPr>
+      </w:pPr>
+      <w:r>
+        <w:rPr>
+          <w:rFonts w:ascii="Calibri" w:hAnsi="Calibri"/>
+          <w:sz w:val="22"/>
+        </w:rPr>
+        <w:t>08000008</w:t>
+      </w:r>
+    </w:p>
+    <w:p>
+      <w:pPr>
+        <w:pStyle w:val="Body"/>
+        <w:spacing w:after="0"/>
+        <w:ind w:left="720"/>
+        <w:rPr>
+          <w:rFonts w:ascii="Calibri" w:hAnsi="Calibri"/>
+          <w:sz w:val="22"/>
+        </w:rPr>
+      </w:pPr>
+      <w:r>
+        <w:rPr>
+          <w:rFonts w:ascii="Calibri" w:hAnsi="Calibri"/>
+          <w:sz w:val="22"/>
+        </w:rPr>
+        <w:t>20040003</w:t>
+      </w:r>
+    </w:p>
+    <w:p>
+      <w:pPr>
+        <w:pStyle w:val="Body"/>
+        <w:spacing w:after="0"/>
+        <w:ind w:left="720"/>
+        <w:rPr>
+          <w:rFonts w:ascii="Calibri" w:hAnsi="Calibri"/>
+          <w:sz w:val="22"/>
+        </w:rPr>
+      </w:pPr>
+      <w:r>
+        <w:rPr>
+          <w:rFonts w:ascii="Calibri" w:hAnsi="Calibri"/>
+          <w:sz w:val="22"/>
+        </w:rPr>
+        <w:t>38850006</w:t>
+      </w:r>
+    </w:p>
+    <w:p>
+      <w:pPr>
+        <w:pStyle w:val="Body"/>
         <w:ind w:left="360"/>
         <w:rPr>
           <w:rFonts w:ascii="Calibri" w:hAnsi="Calibri"/>
@@ -36150,14 +36294,8 @@
       </w:r>
       <w:r>
         <w:rPr>
-          <w:rFonts w:ascii="Calibri" w:hAnsi="Calibri"/>
-          <w:sz w:val="22"/>
-        </w:rPr>
-        <w:t>i</w:t>
-      </w:r>
-      <w:r>
-        <w:rPr>
-          <w:rFonts w:ascii="Calibri" w:hAnsi="Calibri"/>
+          <w:rFonts w:ascii="Courier New" w:hAnsi="Courier New" w:cs="Courier New"/>
+          <w:b/>
           <w:sz w:val="22"/>
         </w:rPr>
         <w:t xml:space="preserve"> </w:t>
@@ -36167,7 +36305,7 @@
           <w:rFonts w:ascii="Calibri" w:hAnsi="Calibri"/>
           <w:sz w:val="22"/>
         </w:rPr>
-        <w:t xml:space="preserve">n that order.  </w:t>
+        <w:t xml:space="preserve">in that order.  </w:t>
       </w:r>
       <w:r>
         <w:rPr>
@@ -36257,6 +36395,61 @@
         </w:rPr>
         <w:t>sure the waveforms are readable:</w:t>
       </w:r>
+    </w:p>
+    <w:p>
+      <w:pPr>
+        <w:pStyle w:val="Body"/>
+        <w:jc w:val="left"/>
+        <w:rPr>
+          <w:rFonts w:ascii="Calibri" w:hAnsi="Calibri"/>
+          <w:b/>
+          <w:sz w:val="22"/>
+        </w:rPr>
+      </w:pPr>
+    </w:p>
+    <w:p>
+      <w:pPr>
+        <w:pStyle w:val="Body"/>
+        <w:jc w:val="left"/>
+        <w:rPr>
+          <w:rFonts w:ascii="Calibri" w:hAnsi="Calibri"/>
+          <w:b/>
+          <w:sz w:val="22"/>
+        </w:rPr>
+      </w:pPr>
+    </w:p>
+    <w:p>
+      <w:pPr>
+        <w:pStyle w:val="Body"/>
+        <w:jc w:val="left"/>
+        <w:rPr>
+          <w:rFonts w:ascii="Calibri" w:hAnsi="Calibri"/>
+          <w:b/>
+          <w:sz w:val="22"/>
+        </w:rPr>
+      </w:pPr>
+    </w:p>
+    <w:p>
+      <w:pPr>
+        <w:pStyle w:val="Body"/>
+        <w:jc w:val="left"/>
+        <w:rPr>
+          <w:rFonts w:ascii="Calibri" w:hAnsi="Calibri"/>
+          <w:b/>
+          <w:sz w:val="22"/>
+        </w:rPr>
+      </w:pPr>
+    </w:p>
+    <w:p>
+      <w:pPr>
+        <w:pStyle w:val="Body"/>
+        <w:jc w:val="left"/>
+        <w:rPr>
+          <w:rFonts w:ascii="Calibri" w:hAnsi="Calibri"/>
+          <w:b/>
+          <w:sz w:val="22"/>
+        </w:rPr>
+      </w:pPr>
     </w:p>
     <w:p>
       <w:pPr>
@@ -36433,6 +36626,7 @@
           <w:b/>
           <w:sz w:val="22"/>
         </w:rPr>
+        <w:lastRenderedPageBreak/>
         <w:t xml:space="preserve">The group project. </w:t>
       </w:r>
       <w:r>
@@ -36822,7 +37016,6 @@
         <w:rPr>
           <w:rFonts w:asciiTheme="minorHAnsi" w:hAnsiTheme="minorHAnsi" w:cstheme="minorHAnsi"/>
         </w:rPr>
-        <w:lastRenderedPageBreak/>
         <w:t xml:space="preserve">On the due date for this design, groups of two will take 5 minutes (max) and present their test algorithm design to the class. You will be graded on whether you present the following items.  </w:t>
       </w:r>
       <w:r>
@@ -37327,7 +37520,7 @@
         <w:noProof/>
         <w:snapToGrid w:val="0"/>
       </w:rPr>
-      <w:t>20</w:t>
+      <w:t>19</w:t>
     </w:r>
     <w:r>
       <w:rPr>
@@ -40580,7 +40773,7 @@
 </file>
 
 <file path=customXml/itemProps1.xml><?xml version="1.0" encoding="utf-8"?>
-<ds:datastoreItem xmlns:ds="http://schemas.openxmlformats.org/officeDocument/2006/customXml" ds:itemID="{37E5EA80-081B-47E5-A473-ABC27475A7CE}">
+<ds:datastoreItem xmlns:ds="http://schemas.openxmlformats.org/officeDocument/2006/customXml" ds:itemID="{BCBDB5E8-68DA-4C89-A9FB-AD9FCB8E9AF0}">
   <ds:schemaRefs>
     <ds:schemaRef ds:uri="http://schemas.openxmlformats.org/officeDocument/2006/bibliography"/>
   </ds:schemaRefs>

</xml_diff>